<commit_message>
Updated milestones and included file with the answers to the questions 19, 22, 25, 26, 27
</commit_message>
<xml_diff>
--- a/Planing/Milestones.docx
+++ b/Planing/Milestones.docx
@@ -283,14 +283,7 @@
                 <w:sz w:val="18"/>
                 <w:szCs w:val="18"/>
               </w:rPr>
-              <w:t xml:space="preserve">Skill inventory </w:t>
-            </w:r>
-            <w:r>
-              <w:rPr>
-                <w:sz w:val="18"/>
-                <w:szCs w:val="18"/>
-              </w:rPr>
-              <w:t>2</w:t>
+              <w:t>Skill inventory 2</w:t>
             </w:r>
           </w:p>
         </w:tc>
@@ -390,14 +383,7 @@
                 <w:sz w:val="18"/>
                 <w:szCs w:val="18"/>
               </w:rPr>
-              <w:t xml:space="preserve">Skill inventory </w:t>
-            </w:r>
-            <w:r>
-              <w:rPr>
-                <w:sz w:val="18"/>
-                <w:szCs w:val="18"/>
-              </w:rPr>
-              <w:t>3</w:t>
+              <w:t>Skill inventory 3</w:t>
             </w:r>
           </w:p>
         </w:tc>
@@ -497,14 +483,7 @@
                 <w:sz w:val="18"/>
                 <w:szCs w:val="18"/>
               </w:rPr>
-              <w:t xml:space="preserve">Skill inventory </w:t>
-            </w:r>
-            <w:r>
-              <w:rPr>
-                <w:sz w:val="18"/>
-                <w:szCs w:val="18"/>
-              </w:rPr>
-              <w:t>4</w:t>
+              <w:t>Skill inventory 4</w:t>
             </w:r>
           </w:p>
         </w:tc>
@@ -604,14 +583,7 @@
                 <w:sz w:val="18"/>
                 <w:szCs w:val="18"/>
               </w:rPr>
-              <w:t xml:space="preserve">Skill inventory </w:t>
-            </w:r>
-            <w:r>
-              <w:rPr>
-                <w:sz w:val="18"/>
-                <w:szCs w:val="18"/>
-              </w:rPr>
-              <w:t>5</w:t>
+              <w:t>Skill inventory 5</w:t>
             </w:r>
           </w:p>
         </w:tc>
@@ -662,6 +634,7 @@
         <w:tc>
           <w:tcPr>
             <w:tcW w:w="1774" w:type="dxa"/>
+            <w:shd w:val="clear" w:color="auto" w:fill="70AD47" w:themeFill="accent6"/>
           </w:tcPr>
           <w:p>
             <w:pPr>
@@ -689,74 +662,70 @@
         <w:tc>
           <w:tcPr>
             <w:tcW w:w="1697" w:type="dxa"/>
-          </w:tcPr>
-          <w:p>
-            <w:pPr>
-              <w:rPr>
-                <w:sz w:val="18"/>
-                <w:szCs w:val="18"/>
-              </w:rPr>
-            </w:pPr>
-            <w:r>
-              <w:rPr>
-                <w:sz w:val="18"/>
-                <w:szCs w:val="18"/>
-              </w:rPr>
-              <w:t xml:space="preserve">Skill inventory </w:t>
-            </w:r>
-            <w:r>
-              <w:rPr>
-                <w:sz w:val="18"/>
-                <w:szCs w:val="18"/>
-              </w:rPr>
-              <w:t>6</w:t>
+            <w:shd w:val="clear" w:color="auto" w:fill="70AD47" w:themeFill="accent6"/>
+          </w:tcPr>
+          <w:p>
+            <w:pPr>
+              <w:rPr>
+                <w:sz w:val="18"/>
+                <w:szCs w:val="18"/>
+              </w:rPr>
+            </w:pPr>
+            <w:r>
+              <w:rPr>
+                <w:sz w:val="18"/>
+                <w:szCs w:val="18"/>
+              </w:rPr>
+              <w:t>Skill inventory 6</w:t>
             </w:r>
           </w:p>
         </w:tc>
         <w:tc>
           <w:tcPr>
             <w:tcW w:w="2058" w:type="dxa"/>
-          </w:tcPr>
-          <w:p>
-            <w:pPr>
-              <w:rPr>
-                <w:sz w:val="18"/>
-                <w:szCs w:val="18"/>
-              </w:rPr>
-            </w:pPr>
-            <w:r>
-              <w:rPr>
-                <w:sz w:val="18"/>
-                <w:szCs w:val="18"/>
-              </w:rPr>
-              <w:t xml:space="preserve">Incomplete </w:t>
-            </w:r>
-            <w:r>
-              <w:rPr>
-                <w:sz w:val="18"/>
-                <w:szCs w:val="18"/>
-              </w:rPr>
-              <w:t xml:space="preserve"> </w:t>
+            <w:shd w:val="clear" w:color="auto" w:fill="70AD47" w:themeFill="accent6"/>
+          </w:tcPr>
+          <w:p>
+            <w:pPr>
+              <w:rPr>
+                <w:sz w:val="18"/>
+                <w:szCs w:val="18"/>
+              </w:rPr>
+            </w:pPr>
+            <w:r>
+              <w:rPr>
+                <w:sz w:val="18"/>
+                <w:szCs w:val="18"/>
+              </w:rPr>
+              <w:t>C</w:t>
+            </w:r>
+            <w:r>
+              <w:rPr>
+                <w:sz w:val="18"/>
+                <w:szCs w:val="18"/>
+              </w:rPr>
+              <w:t xml:space="preserve">omplete  </w:t>
             </w:r>
           </w:p>
         </w:tc>
         <w:tc>
           <w:tcPr>
             <w:tcW w:w="3821" w:type="dxa"/>
-          </w:tcPr>
-          <w:p>
-            <w:pPr>
-              <w:rPr>
-                <w:sz w:val="18"/>
-                <w:szCs w:val="18"/>
-              </w:rPr>
-            </w:pPr>
-            <w:r>
-              <w:rPr>
-                <w:sz w:val="18"/>
-                <w:szCs w:val="18"/>
-              </w:rPr>
-              <w:t>N/A</w:t>
+            <w:shd w:val="clear" w:color="auto" w:fill="70AD47" w:themeFill="accent6"/>
+          </w:tcPr>
+          <w:p>
+            <w:pPr>
+              <w:rPr>
+                <w:sz w:val="18"/>
+                <w:szCs w:val="18"/>
+              </w:rPr>
+            </w:pPr>
+            <w:r>
+              <w:rPr>
+                <w:sz w:val="18"/>
+                <w:szCs w:val="18"/>
+              </w:rPr>
+              <w:t>d2b690e57fccb5b5fce9ed6cdd285fad8324e884</w:t>
             </w:r>
           </w:p>
         </w:tc>
@@ -814,14 +783,7 @@
                 <w:sz w:val="18"/>
                 <w:szCs w:val="18"/>
               </w:rPr>
-              <w:t xml:space="preserve">Skill inventory </w:t>
-            </w:r>
-            <w:r>
-              <w:rPr>
-                <w:sz w:val="18"/>
-                <w:szCs w:val="18"/>
-              </w:rPr>
-              <w:t>7</w:t>
+              <w:t>Skill inventory 7</w:t>
             </w:r>
           </w:p>
         </w:tc>
@@ -1707,6 +1669,7 @@
         <w:tc>
           <w:tcPr>
             <w:tcW w:w="1774" w:type="dxa"/>
+            <w:shd w:val="clear" w:color="auto" w:fill="70AD47" w:themeFill="accent6"/>
           </w:tcPr>
           <w:p>
             <w:pPr>
@@ -1734,6 +1697,7 @@
         <w:tc>
           <w:tcPr>
             <w:tcW w:w="1697" w:type="dxa"/>
+            <w:shd w:val="clear" w:color="auto" w:fill="70AD47" w:themeFill="accent6"/>
           </w:tcPr>
           <w:p>
             <w:pPr>
@@ -1761,6 +1725,7 @@
         <w:tc>
           <w:tcPr>
             <w:tcW w:w="2058" w:type="dxa"/>
+            <w:shd w:val="clear" w:color="auto" w:fill="70AD47" w:themeFill="accent6"/>
           </w:tcPr>
           <w:p>
             <w:pPr>
@@ -1781,20 +1746,21 @@
         <w:tc>
           <w:tcPr>
             <w:tcW w:w="3821" w:type="dxa"/>
-          </w:tcPr>
-          <w:p>
-            <w:pPr>
-              <w:rPr>
-                <w:sz w:val="18"/>
-                <w:szCs w:val="18"/>
-              </w:rPr>
-            </w:pPr>
-            <w:r>
-              <w:rPr>
-                <w:sz w:val="18"/>
-                <w:szCs w:val="18"/>
-              </w:rPr>
-              <w:t>N/A</w:t>
+            <w:shd w:val="clear" w:color="auto" w:fill="70AD47" w:themeFill="accent6"/>
+          </w:tcPr>
+          <w:p>
+            <w:pPr>
+              <w:rPr>
+                <w:sz w:val="18"/>
+                <w:szCs w:val="18"/>
+              </w:rPr>
+            </w:pPr>
+            <w:r>
+              <w:rPr>
+                <w:sz w:val="18"/>
+                <w:szCs w:val="18"/>
+              </w:rPr>
+              <w:t>133137432abf8ca83e7e5a2469473e9a57ffca27</w:t>
             </w:r>
           </w:p>
         </w:tc>
@@ -1803,6 +1769,7 @@
         <w:tc>
           <w:tcPr>
             <w:tcW w:w="1774" w:type="dxa"/>
+            <w:shd w:val="clear" w:color="auto" w:fill="70AD47" w:themeFill="accent6"/>
           </w:tcPr>
           <w:p>
             <w:pPr>
@@ -1830,6 +1797,7 @@
         <w:tc>
           <w:tcPr>
             <w:tcW w:w="1697" w:type="dxa"/>
+            <w:shd w:val="clear" w:color="auto" w:fill="70AD47" w:themeFill="accent6"/>
           </w:tcPr>
           <w:p>
             <w:pPr>
@@ -1857,6 +1825,7 @@
         <w:tc>
           <w:tcPr>
             <w:tcW w:w="2058" w:type="dxa"/>
+            <w:shd w:val="clear" w:color="auto" w:fill="70AD47" w:themeFill="accent6"/>
           </w:tcPr>
           <w:p>
             <w:pPr>
@@ -1877,20 +1846,21 @@
         <w:tc>
           <w:tcPr>
             <w:tcW w:w="3821" w:type="dxa"/>
-          </w:tcPr>
-          <w:p>
-            <w:pPr>
-              <w:rPr>
-                <w:sz w:val="18"/>
-                <w:szCs w:val="18"/>
-              </w:rPr>
-            </w:pPr>
-            <w:r>
-              <w:rPr>
-                <w:sz w:val="18"/>
-                <w:szCs w:val="18"/>
-              </w:rPr>
-              <w:t>N/A</w:t>
+            <w:shd w:val="clear" w:color="auto" w:fill="70AD47" w:themeFill="accent6"/>
+          </w:tcPr>
+          <w:p>
+            <w:pPr>
+              <w:rPr>
+                <w:sz w:val="18"/>
+                <w:szCs w:val="18"/>
+              </w:rPr>
+            </w:pPr>
+            <w:r>
+              <w:rPr>
+                <w:sz w:val="18"/>
+                <w:szCs w:val="18"/>
+              </w:rPr>
+              <w:t>133137432abf8ca83e7e5a2469473e9a57ffca27</w:t>
             </w:r>
           </w:p>
         </w:tc>
@@ -2917,14 +2887,7 @@
                 <w:sz w:val="18"/>
                 <w:szCs w:val="18"/>
               </w:rPr>
-              <w:t>2</w:t>
-            </w:r>
-            <w:r>
-              <w:rPr>
-                <w:sz w:val="18"/>
-                <w:szCs w:val="18"/>
-              </w:rPr>
-              <w:t>8</w:t>
+              <w:t>28</w:t>
             </w:r>
           </w:p>
         </w:tc>
@@ -2975,6 +2938,7 @@
         <w:tc>
           <w:tcPr>
             <w:tcW w:w="1774" w:type="dxa"/>
+            <w:shd w:val="clear" w:color="auto" w:fill="70AD47" w:themeFill="accent6"/>
           </w:tcPr>
           <w:p>
             <w:pPr>
@@ -2995,6 +2959,7 @@
         <w:tc>
           <w:tcPr>
             <w:tcW w:w="1697" w:type="dxa"/>
+            <w:shd w:val="clear" w:color="auto" w:fill="70AD47" w:themeFill="accent6"/>
           </w:tcPr>
           <w:p>
             <w:pPr>
@@ -3015,54 +2980,56 @@
                 <w:sz w:val="18"/>
                 <w:szCs w:val="18"/>
               </w:rPr>
-              <w:t>2</w:t>
-            </w:r>
-            <w:r>
-              <w:rPr>
-                <w:sz w:val="18"/>
-                <w:szCs w:val="18"/>
-              </w:rPr>
-              <w:t>9</w:t>
+              <w:t>29</w:t>
             </w:r>
           </w:p>
         </w:tc>
         <w:tc>
           <w:tcPr>
             <w:tcW w:w="2058" w:type="dxa"/>
-          </w:tcPr>
-          <w:p>
-            <w:pPr>
-              <w:rPr>
-                <w:sz w:val="18"/>
-                <w:szCs w:val="18"/>
-              </w:rPr>
-            </w:pPr>
-            <w:r>
-              <w:rPr>
-                <w:sz w:val="18"/>
-                <w:szCs w:val="18"/>
-              </w:rPr>
-              <w:t xml:space="preserve">Incomplete  </w:t>
+            <w:shd w:val="clear" w:color="auto" w:fill="70AD47" w:themeFill="accent6"/>
+          </w:tcPr>
+          <w:p>
+            <w:pPr>
+              <w:rPr>
+                <w:sz w:val="18"/>
+                <w:szCs w:val="18"/>
+              </w:rPr>
+            </w:pPr>
+            <w:r>
+              <w:rPr>
+                <w:sz w:val="18"/>
+                <w:szCs w:val="18"/>
+              </w:rPr>
+              <w:t>Complete</w:t>
+            </w:r>
+            <w:r>
+              <w:rPr>
+                <w:sz w:val="18"/>
+                <w:szCs w:val="18"/>
+              </w:rPr>
+              <w:t xml:space="preserve">  </w:t>
             </w:r>
           </w:p>
         </w:tc>
         <w:tc>
           <w:tcPr>
             <w:tcW w:w="3821" w:type="dxa"/>
-          </w:tcPr>
-          <w:p>
-            <w:pPr>
-              <w:rPr>
-                <w:sz w:val="18"/>
-                <w:szCs w:val="18"/>
-              </w:rPr>
-            </w:pPr>
-            <w:r>
-              <w:rPr>
-                <w:sz w:val="18"/>
-                <w:szCs w:val="18"/>
-              </w:rPr>
-              <w:t>N/A</w:t>
+            <w:shd w:val="clear" w:color="auto" w:fill="70AD47" w:themeFill="accent6"/>
+          </w:tcPr>
+          <w:p>
+            <w:pPr>
+              <w:rPr>
+                <w:sz w:val="18"/>
+                <w:szCs w:val="18"/>
+              </w:rPr>
+            </w:pPr>
+            <w:r>
+              <w:rPr>
+                <w:sz w:val="18"/>
+                <w:szCs w:val="18"/>
+              </w:rPr>
+              <w:t>133137432abf8ca83e7e5a2469473e9a57ffca27</w:t>
             </w:r>
           </w:p>
         </w:tc>
@@ -3071,6 +3038,7 @@
         <w:tc>
           <w:tcPr>
             <w:tcW w:w="1774" w:type="dxa"/>
+            <w:shd w:val="clear" w:color="auto" w:fill="70AD47" w:themeFill="accent6"/>
           </w:tcPr>
           <w:p>
             <w:pPr>
@@ -3091,6 +3059,7 @@
         <w:tc>
           <w:tcPr>
             <w:tcW w:w="1697" w:type="dxa"/>
+            <w:shd w:val="clear" w:color="auto" w:fill="70AD47" w:themeFill="accent6"/>
           </w:tcPr>
           <w:p>
             <w:pPr>
@@ -3118,20 +3087,21 @@
         <w:tc>
           <w:tcPr>
             <w:tcW w:w="2058" w:type="dxa"/>
-          </w:tcPr>
-          <w:p>
-            <w:pPr>
-              <w:rPr>
-                <w:sz w:val="18"/>
-                <w:szCs w:val="18"/>
-              </w:rPr>
-            </w:pPr>
-            <w:r>
-              <w:rPr>
-                <w:sz w:val="18"/>
-                <w:szCs w:val="18"/>
-              </w:rPr>
-              <w:t xml:space="preserve">Incomplete </w:t>
+            <w:shd w:val="clear" w:color="auto" w:fill="70AD47" w:themeFill="accent6"/>
+          </w:tcPr>
+          <w:p>
+            <w:pPr>
+              <w:rPr>
+                <w:sz w:val="18"/>
+                <w:szCs w:val="18"/>
+              </w:rPr>
+            </w:pPr>
+            <w:r>
+              <w:rPr>
+                <w:sz w:val="18"/>
+                <w:szCs w:val="18"/>
+              </w:rPr>
+              <w:t>Complete</w:t>
             </w:r>
             <w:r>
               <w:rPr>
@@ -3140,25 +3110,33 @@
               </w:rPr>
               <w:t xml:space="preserve"> </w:t>
             </w:r>
+            <w:r>
+              <w:rPr>
+                <w:sz w:val="18"/>
+                <w:szCs w:val="18"/>
+              </w:rPr>
+              <w:t xml:space="preserve"> </w:t>
+            </w:r>
           </w:p>
         </w:tc>
         <w:tc>
           <w:tcPr>
             <w:tcW w:w="3821" w:type="dxa"/>
-          </w:tcPr>
-          <w:p>
-            <w:pPr>
-              <w:rPr>
-                <w:sz w:val="18"/>
-                <w:szCs w:val="18"/>
-              </w:rPr>
-            </w:pPr>
-            <w:r>
-              <w:rPr>
-                <w:sz w:val="18"/>
-                <w:szCs w:val="18"/>
-              </w:rPr>
-              <w:t>N/A</w:t>
+            <w:shd w:val="clear" w:color="auto" w:fill="70AD47" w:themeFill="accent6"/>
+          </w:tcPr>
+          <w:p>
+            <w:pPr>
+              <w:rPr>
+                <w:sz w:val="18"/>
+                <w:szCs w:val="18"/>
+              </w:rPr>
+            </w:pPr>
+            <w:r>
+              <w:rPr>
+                <w:sz w:val="18"/>
+                <w:szCs w:val="18"/>
+              </w:rPr>
+              <w:t>133137432abf8ca83e7e5a2469473e9a57ffca27</w:t>
             </w:r>
           </w:p>
         </w:tc>
@@ -3180,14 +3158,7 @@
                 <w:sz w:val="18"/>
                 <w:szCs w:val="18"/>
               </w:rPr>
-              <w:t xml:space="preserve">Milestone </w:t>
-            </w:r>
-            <w:r>
-              <w:rPr>
-                <w:sz w:val="18"/>
-                <w:szCs w:val="18"/>
-              </w:rPr>
-              <w:t>3</w:t>
+              <w:t>Milestone 3</w:t>
             </w:r>
           </w:p>
         </w:tc>
@@ -3276,14 +3247,7 @@
                 <w:sz w:val="18"/>
                 <w:szCs w:val="18"/>
               </w:rPr>
-              <w:t xml:space="preserve">Milestone </w:t>
-            </w:r>
-            <w:r>
-              <w:rPr>
-                <w:sz w:val="18"/>
-                <w:szCs w:val="18"/>
-              </w:rPr>
-              <w:t>3</w:t>
+              <w:t>Milestone 3</w:t>
             </w:r>
           </w:p>
         </w:tc>
@@ -3359,33 +3323,28 @@
         <w:tc>
           <w:tcPr>
             <w:tcW w:w="1774" w:type="dxa"/>
-          </w:tcPr>
-          <w:p>
-            <w:pPr>
-              <w:rPr>
-                <w:sz w:val="18"/>
-                <w:szCs w:val="18"/>
-              </w:rPr>
-            </w:pPr>
-            <w:r>
-              <w:rPr>
-                <w:sz w:val="18"/>
-                <w:szCs w:val="18"/>
-              </w:rPr>
-              <w:t xml:space="preserve">Milestone </w:t>
-            </w:r>
-            <w:r>
-              <w:rPr>
-                <w:sz w:val="18"/>
-                <w:szCs w:val="18"/>
-              </w:rPr>
-              <w:t>4</w:t>
+            <w:shd w:val="clear" w:color="auto" w:fill="70AD47" w:themeFill="accent6"/>
+          </w:tcPr>
+          <w:p>
+            <w:pPr>
+              <w:rPr>
+                <w:sz w:val="18"/>
+                <w:szCs w:val="18"/>
+              </w:rPr>
+            </w:pPr>
+            <w:r>
+              <w:rPr>
+                <w:sz w:val="18"/>
+                <w:szCs w:val="18"/>
+              </w:rPr>
+              <w:t>Milestone 4</w:t>
             </w:r>
           </w:p>
         </w:tc>
         <w:tc>
           <w:tcPr>
             <w:tcW w:w="1697" w:type="dxa"/>
+            <w:shd w:val="clear" w:color="auto" w:fill="70AD47" w:themeFill="accent6"/>
           </w:tcPr>
           <w:p>
             <w:pPr>
@@ -3413,26 +3372,28 @@
         <w:tc>
           <w:tcPr>
             <w:tcW w:w="2058" w:type="dxa"/>
-          </w:tcPr>
-          <w:p>
-            <w:pPr>
-              <w:rPr>
-                <w:sz w:val="18"/>
-                <w:szCs w:val="18"/>
-              </w:rPr>
-            </w:pPr>
-            <w:r>
-              <w:rPr>
-                <w:sz w:val="18"/>
-                <w:szCs w:val="18"/>
-              </w:rPr>
-              <w:t xml:space="preserve">Incomplete  </w:t>
+            <w:shd w:val="clear" w:color="auto" w:fill="70AD47" w:themeFill="accent6"/>
+          </w:tcPr>
+          <w:p>
+            <w:pPr>
+              <w:rPr>
+                <w:sz w:val="18"/>
+                <w:szCs w:val="18"/>
+              </w:rPr>
+            </w:pPr>
+            <w:r>
+              <w:rPr>
+                <w:sz w:val="18"/>
+                <w:szCs w:val="18"/>
+              </w:rPr>
+              <w:t>Complete</w:t>
             </w:r>
           </w:p>
         </w:tc>
         <w:tc>
           <w:tcPr>
             <w:tcW w:w="3821" w:type="dxa"/>
+            <w:shd w:val="clear" w:color="auto" w:fill="70AD47" w:themeFill="accent6"/>
           </w:tcPr>
           <w:p>
             <w:pPr>
@@ -3469,14 +3430,7 @@
                 <w:sz w:val="18"/>
                 <w:szCs w:val="18"/>
               </w:rPr>
-              <w:t xml:space="preserve">Milestone </w:t>
-            </w:r>
-            <w:r>
-              <w:rPr>
-                <w:sz w:val="18"/>
-                <w:szCs w:val="18"/>
-              </w:rPr>
-              <w:t>3</w:t>
+              <w:t>Milestone 3</w:t>
             </w:r>
           </w:p>
         </w:tc>
@@ -3568,14 +3522,7 @@
                 <w:sz w:val="18"/>
                 <w:szCs w:val="18"/>
               </w:rPr>
-              <w:t xml:space="preserve">Milestone </w:t>
-            </w:r>
-            <w:r>
-              <w:rPr>
-                <w:sz w:val="18"/>
-                <w:szCs w:val="18"/>
-              </w:rPr>
-              <w:t>4</w:t>
+              <w:t>Milestone 4</w:t>
             </w:r>
           </w:p>
         </w:tc>
@@ -3664,14 +3611,7 @@
                 <w:sz w:val="18"/>
                 <w:szCs w:val="18"/>
               </w:rPr>
-              <w:t xml:space="preserve">Milestone </w:t>
-            </w:r>
-            <w:r>
-              <w:rPr>
-                <w:sz w:val="18"/>
-                <w:szCs w:val="18"/>
-              </w:rPr>
-              <w:t>4</w:t>
+              <w:t>Milestone 4</w:t>
             </w:r>
           </w:p>
         </w:tc>
@@ -3760,14 +3700,7 @@
                 <w:sz w:val="18"/>
                 <w:szCs w:val="18"/>
               </w:rPr>
-              <w:t xml:space="preserve">Milestone </w:t>
-            </w:r>
-            <w:r>
-              <w:rPr>
-                <w:sz w:val="18"/>
-                <w:szCs w:val="18"/>
-              </w:rPr>
-              <w:t>3</w:t>
+              <w:t>Milestone 3</w:t>
             </w:r>
           </w:p>
         </w:tc>
@@ -3857,14 +3790,7 @@
                 <w:sz w:val="18"/>
                 <w:szCs w:val="18"/>
               </w:rPr>
-              <w:t xml:space="preserve">Milestone </w:t>
-            </w:r>
-            <w:r>
-              <w:rPr>
-                <w:sz w:val="18"/>
-                <w:szCs w:val="18"/>
-              </w:rPr>
-              <w:t>3</w:t>
+              <w:t>Milestone 3</w:t>
             </w:r>
           </w:p>
         </w:tc>
@@ -3957,14 +3883,7 @@
                 <w:sz w:val="18"/>
                 <w:szCs w:val="18"/>
               </w:rPr>
-              <w:t xml:space="preserve">Milestone </w:t>
-            </w:r>
-            <w:r>
-              <w:rPr>
-                <w:sz w:val="18"/>
-                <w:szCs w:val="18"/>
-              </w:rPr>
-              <w:t>3</w:t>
+              <w:t>Milestone 3</w:t>
             </w:r>
           </w:p>
         </w:tc>
@@ -4056,14 +3975,7 @@
                 <w:sz w:val="18"/>
                 <w:szCs w:val="18"/>
               </w:rPr>
-              <w:t xml:space="preserve">Milestone </w:t>
-            </w:r>
-            <w:r>
-              <w:rPr>
-                <w:sz w:val="18"/>
-                <w:szCs w:val="18"/>
-              </w:rPr>
-              <w:t>3</w:t>
+              <w:t>Milestone 3</w:t>
             </w:r>
           </w:p>
         </w:tc>
@@ -4152,14 +4064,7 @@
                 <w:sz w:val="18"/>
                 <w:szCs w:val="18"/>
               </w:rPr>
-              <w:t xml:space="preserve">Milestone </w:t>
-            </w:r>
-            <w:r>
-              <w:rPr>
-                <w:sz w:val="18"/>
-                <w:szCs w:val="18"/>
-              </w:rPr>
-              <w:t>3</w:t>
+              <w:t>Milestone 3</w:t>
             </w:r>
           </w:p>
         </w:tc>
@@ -4248,14 +4153,7 @@
                 <w:sz w:val="18"/>
                 <w:szCs w:val="18"/>
               </w:rPr>
-              <w:t xml:space="preserve">Milestone </w:t>
-            </w:r>
-            <w:r>
-              <w:rPr>
-                <w:sz w:val="18"/>
-                <w:szCs w:val="18"/>
-              </w:rPr>
-              <w:t>3</w:t>
+              <w:t>Milestone 3</w:t>
             </w:r>
           </w:p>
         </w:tc>
@@ -4331,33 +4229,28 @@
         <w:tc>
           <w:tcPr>
             <w:tcW w:w="1774" w:type="dxa"/>
-          </w:tcPr>
-          <w:p>
-            <w:pPr>
-              <w:rPr>
-                <w:sz w:val="18"/>
-                <w:szCs w:val="18"/>
-              </w:rPr>
-            </w:pPr>
-            <w:r>
-              <w:rPr>
-                <w:sz w:val="18"/>
-                <w:szCs w:val="18"/>
-              </w:rPr>
-              <w:t xml:space="preserve">Milestone </w:t>
-            </w:r>
-            <w:r>
-              <w:rPr>
-                <w:sz w:val="18"/>
-                <w:szCs w:val="18"/>
-              </w:rPr>
-              <w:t>4</w:t>
+            <w:shd w:val="clear" w:color="auto" w:fill="70AD47" w:themeFill="accent6"/>
+          </w:tcPr>
+          <w:p>
+            <w:pPr>
+              <w:rPr>
+                <w:sz w:val="18"/>
+                <w:szCs w:val="18"/>
+              </w:rPr>
+            </w:pPr>
+            <w:r>
+              <w:rPr>
+                <w:sz w:val="18"/>
+                <w:szCs w:val="18"/>
+              </w:rPr>
+              <w:t>Milestone 4</w:t>
             </w:r>
           </w:p>
         </w:tc>
         <w:tc>
           <w:tcPr>
             <w:tcW w:w="1697" w:type="dxa"/>
+            <w:shd w:val="clear" w:color="auto" w:fill="70AD47" w:themeFill="accent6"/>
           </w:tcPr>
           <w:p>
             <w:pPr>
@@ -4385,40 +4278,49 @@
         <w:tc>
           <w:tcPr>
             <w:tcW w:w="2058" w:type="dxa"/>
-          </w:tcPr>
-          <w:p>
-            <w:pPr>
-              <w:rPr>
-                <w:sz w:val="18"/>
-                <w:szCs w:val="18"/>
-              </w:rPr>
-            </w:pPr>
-            <w:r>
-              <w:rPr>
-                <w:sz w:val="18"/>
-                <w:szCs w:val="18"/>
-              </w:rPr>
-              <w:t xml:space="preserve">Incomplete  </w:t>
+            <w:shd w:val="clear" w:color="auto" w:fill="70AD47" w:themeFill="accent6"/>
+          </w:tcPr>
+          <w:p>
+            <w:pPr>
+              <w:rPr>
+                <w:sz w:val="18"/>
+                <w:szCs w:val="18"/>
+              </w:rPr>
+            </w:pPr>
+            <w:r>
+              <w:rPr>
+                <w:sz w:val="18"/>
+                <w:szCs w:val="18"/>
+              </w:rPr>
+              <w:t>Complete</w:t>
+            </w:r>
+            <w:r>
+              <w:rPr>
+                <w:sz w:val="18"/>
+                <w:szCs w:val="18"/>
+              </w:rPr>
+              <w:t xml:space="preserve">  </w:t>
             </w:r>
           </w:p>
         </w:tc>
         <w:tc>
           <w:tcPr>
             <w:tcW w:w="3821" w:type="dxa"/>
-          </w:tcPr>
-          <w:p>
-            <w:pPr>
-              <w:rPr>
-                <w:sz w:val="18"/>
-                <w:szCs w:val="18"/>
-              </w:rPr>
-            </w:pPr>
-            <w:r>
-              <w:rPr>
-                <w:sz w:val="18"/>
-                <w:szCs w:val="18"/>
-              </w:rPr>
-              <w:t>N/A</w:t>
+            <w:shd w:val="clear" w:color="auto" w:fill="70AD47" w:themeFill="accent6"/>
+          </w:tcPr>
+          <w:p>
+            <w:pPr>
+              <w:rPr>
+                <w:sz w:val="18"/>
+                <w:szCs w:val="18"/>
+              </w:rPr>
+            </w:pPr>
+            <w:r>
+              <w:rPr>
+                <w:sz w:val="18"/>
+                <w:szCs w:val="18"/>
+              </w:rPr>
+              <w:t>133137432abf8ca83e7e5a2469473e9a57ffca27</w:t>
             </w:r>
           </w:p>
         </w:tc>
@@ -4532,6 +4434,7 @@
         <w:tc>
           <w:tcPr>
             <w:tcW w:w="1929" w:type="dxa"/>
+            <w:shd w:val="clear" w:color="auto" w:fill="70AD47" w:themeFill="accent6"/>
           </w:tcPr>
           <w:p>
             <w:pPr>
@@ -4600,6 +4503,7 @@
         <w:tc>
           <w:tcPr>
             <w:tcW w:w="1929" w:type="dxa"/>
+            <w:shd w:val="clear" w:color="auto" w:fill="70AD47" w:themeFill="accent6"/>
           </w:tcPr>
           <w:p>
             <w:pPr>
@@ -6478,6 +6382,7 @@
   <w:style w:type="character" w:default="1" w:styleId="DefaultParagraphFont">
     <w:name w:val="Default Paragraph Font"/>
     <w:uiPriority w:val="1"/>
+    <w:semiHidden/>
     <w:unhideWhenUsed/>
   </w:style>
   <w:style w:type="table" w:default="1" w:styleId="TableNormal">

</xml_diff>

<commit_message>
update milestones with skill inventories used
</commit_message>
<xml_diff>
--- a/Planing/Milestones.docx
+++ b/Planing/Milestones.docx
@@ -697,14 +697,7 @@
                 <w:sz w:val="18"/>
                 <w:szCs w:val="18"/>
               </w:rPr>
-              <w:t>C</w:t>
-            </w:r>
-            <w:r>
-              <w:rPr>
-                <w:sz w:val="18"/>
-                <w:szCs w:val="18"/>
-              </w:rPr>
-              <w:t xml:space="preserve">omplete  </w:t>
+              <w:t>Completed</w:t>
             </w:r>
           </w:p>
         </w:tc>
@@ -1739,7 +1732,7 @@
                 <w:sz w:val="18"/>
                 <w:szCs w:val="18"/>
               </w:rPr>
-              <w:t xml:space="preserve">Incomplete  </w:t>
+              <w:t>Completed</w:t>
             </w:r>
           </w:p>
         </w:tc>
@@ -1839,7 +1832,7 @@
                 <w:sz w:val="18"/>
                 <w:szCs w:val="18"/>
               </w:rPr>
-              <w:t xml:space="preserve">Incomplete  </w:t>
+              <w:t>Completed</w:t>
             </w:r>
           </w:p>
         </w:tc>
@@ -1969,6 +1962,7 @@
         <w:tc>
           <w:tcPr>
             <w:tcW w:w="1774" w:type="dxa"/>
+            <w:shd w:val="clear" w:color="auto" w:fill="70AD47" w:themeFill="accent6"/>
           </w:tcPr>
           <w:p>
             <w:pPr>
@@ -1996,6 +1990,7 @@
         <w:tc>
           <w:tcPr>
             <w:tcW w:w="1697" w:type="dxa"/>
+            <w:shd w:val="clear" w:color="auto" w:fill="70AD47" w:themeFill="accent6"/>
           </w:tcPr>
           <w:p>
             <w:pPr>
@@ -2023,40 +2018,42 @@
         <w:tc>
           <w:tcPr>
             <w:tcW w:w="2058" w:type="dxa"/>
-          </w:tcPr>
-          <w:p>
-            <w:pPr>
-              <w:rPr>
-                <w:sz w:val="18"/>
-                <w:szCs w:val="18"/>
-              </w:rPr>
-            </w:pPr>
-            <w:r>
-              <w:rPr>
-                <w:sz w:val="18"/>
-                <w:szCs w:val="18"/>
-              </w:rPr>
-              <w:t xml:space="preserve">Incomplete  </w:t>
+            <w:shd w:val="clear" w:color="auto" w:fill="70AD47" w:themeFill="accent6"/>
+          </w:tcPr>
+          <w:p>
+            <w:pPr>
+              <w:rPr>
+                <w:sz w:val="18"/>
+                <w:szCs w:val="18"/>
+              </w:rPr>
+            </w:pPr>
+            <w:r>
+              <w:rPr>
+                <w:sz w:val="18"/>
+                <w:szCs w:val="18"/>
+              </w:rPr>
+              <w:t>Completed</w:t>
             </w:r>
           </w:p>
         </w:tc>
         <w:tc>
           <w:tcPr>
             <w:tcW w:w="3821" w:type="dxa"/>
-          </w:tcPr>
-          <w:p>
-            <w:pPr>
-              <w:rPr>
-                <w:sz w:val="18"/>
-                <w:szCs w:val="18"/>
-              </w:rPr>
-            </w:pPr>
-            <w:r>
-              <w:rPr>
-                <w:sz w:val="18"/>
-                <w:szCs w:val="18"/>
-              </w:rPr>
-              <w:t>N/A</w:t>
+            <w:shd w:val="clear" w:color="auto" w:fill="70AD47" w:themeFill="accent6"/>
+          </w:tcPr>
+          <w:p>
+            <w:pPr>
+              <w:rPr>
+                <w:sz w:val="18"/>
+                <w:szCs w:val="18"/>
+              </w:rPr>
+            </w:pPr>
+            <w:r>
+              <w:rPr>
+                <w:sz w:val="18"/>
+                <w:szCs w:val="18"/>
+              </w:rPr>
+              <w:t>471abec7371cfdd36edcb6c8c002725f5a8f862b</w:t>
             </w:r>
           </w:p>
         </w:tc>
@@ -2265,6 +2262,7 @@
         <w:tc>
           <w:tcPr>
             <w:tcW w:w="1774" w:type="dxa"/>
+            <w:shd w:val="clear" w:color="auto" w:fill="70AD47" w:themeFill="accent6"/>
           </w:tcPr>
           <w:p>
             <w:pPr>
@@ -2292,6 +2290,7 @@
         <w:tc>
           <w:tcPr>
             <w:tcW w:w="1697" w:type="dxa"/>
+            <w:shd w:val="clear" w:color="auto" w:fill="70AD47" w:themeFill="accent6"/>
           </w:tcPr>
           <w:p>
             <w:pPr>
@@ -2319,40 +2318,42 @@
         <w:tc>
           <w:tcPr>
             <w:tcW w:w="2058" w:type="dxa"/>
-          </w:tcPr>
-          <w:p>
-            <w:pPr>
-              <w:rPr>
-                <w:sz w:val="18"/>
-                <w:szCs w:val="18"/>
-              </w:rPr>
-            </w:pPr>
-            <w:r>
-              <w:rPr>
-                <w:sz w:val="18"/>
-                <w:szCs w:val="18"/>
-              </w:rPr>
-              <w:t xml:space="preserve">Incomplete  </w:t>
+            <w:shd w:val="clear" w:color="auto" w:fill="70AD47" w:themeFill="accent6"/>
+          </w:tcPr>
+          <w:p>
+            <w:pPr>
+              <w:rPr>
+                <w:sz w:val="18"/>
+                <w:szCs w:val="18"/>
+              </w:rPr>
+            </w:pPr>
+            <w:r>
+              <w:rPr>
+                <w:sz w:val="18"/>
+                <w:szCs w:val="18"/>
+              </w:rPr>
+              <w:t>Completed</w:t>
             </w:r>
           </w:p>
         </w:tc>
         <w:tc>
           <w:tcPr>
             <w:tcW w:w="3821" w:type="dxa"/>
-          </w:tcPr>
-          <w:p>
-            <w:pPr>
-              <w:rPr>
-                <w:sz w:val="18"/>
-                <w:szCs w:val="18"/>
-              </w:rPr>
-            </w:pPr>
-            <w:r>
-              <w:rPr>
-                <w:sz w:val="18"/>
-                <w:szCs w:val="18"/>
-              </w:rPr>
-              <w:t>N/A</w:t>
+            <w:shd w:val="clear" w:color="auto" w:fill="70AD47" w:themeFill="accent6"/>
+          </w:tcPr>
+          <w:p>
+            <w:pPr>
+              <w:rPr>
+                <w:sz w:val="18"/>
+                <w:szCs w:val="18"/>
+              </w:rPr>
+            </w:pPr>
+            <w:r>
+              <w:rPr>
+                <w:sz w:val="18"/>
+                <w:szCs w:val="18"/>
+              </w:rPr>
+              <w:t>471abec7371cfdd36edcb6c8c002725f5a8f862b</w:t>
             </w:r>
           </w:p>
         </w:tc>
@@ -2557,6 +2558,7 @@
         <w:tc>
           <w:tcPr>
             <w:tcW w:w="1774" w:type="dxa"/>
+            <w:shd w:val="clear" w:color="auto" w:fill="70AD47" w:themeFill="accent6"/>
           </w:tcPr>
           <w:p>
             <w:pPr>
@@ -2584,6 +2586,7 @@
         <w:tc>
           <w:tcPr>
             <w:tcW w:w="1697" w:type="dxa"/>
+            <w:shd w:val="clear" w:color="auto" w:fill="70AD47" w:themeFill="accent6"/>
           </w:tcPr>
           <w:p>
             <w:pPr>
@@ -2611,40 +2614,42 @@
         <w:tc>
           <w:tcPr>
             <w:tcW w:w="2058" w:type="dxa"/>
-          </w:tcPr>
-          <w:p>
-            <w:pPr>
-              <w:rPr>
-                <w:sz w:val="18"/>
-                <w:szCs w:val="18"/>
-              </w:rPr>
-            </w:pPr>
-            <w:r>
-              <w:rPr>
-                <w:sz w:val="18"/>
-                <w:szCs w:val="18"/>
-              </w:rPr>
-              <w:t xml:space="preserve">Incomplete  </w:t>
+            <w:shd w:val="clear" w:color="auto" w:fill="70AD47" w:themeFill="accent6"/>
+          </w:tcPr>
+          <w:p>
+            <w:pPr>
+              <w:rPr>
+                <w:sz w:val="18"/>
+                <w:szCs w:val="18"/>
+              </w:rPr>
+            </w:pPr>
+            <w:r>
+              <w:rPr>
+                <w:sz w:val="18"/>
+                <w:szCs w:val="18"/>
+              </w:rPr>
+              <w:t>Completed</w:t>
             </w:r>
           </w:p>
         </w:tc>
         <w:tc>
           <w:tcPr>
             <w:tcW w:w="3821" w:type="dxa"/>
-          </w:tcPr>
-          <w:p>
-            <w:pPr>
-              <w:rPr>
-                <w:sz w:val="18"/>
-                <w:szCs w:val="18"/>
-              </w:rPr>
-            </w:pPr>
-            <w:r>
-              <w:rPr>
-                <w:sz w:val="18"/>
-                <w:szCs w:val="18"/>
-              </w:rPr>
-              <w:t>N/A</w:t>
+            <w:shd w:val="clear" w:color="auto" w:fill="70AD47" w:themeFill="accent6"/>
+          </w:tcPr>
+          <w:p>
+            <w:pPr>
+              <w:rPr>
+                <w:sz w:val="18"/>
+                <w:szCs w:val="18"/>
+              </w:rPr>
+            </w:pPr>
+            <w:r>
+              <w:rPr>
+                <w:sz w:val="18"/>
+                <w:szCs w:val="18"/>
+              </w:rPr>
+              <w:t>471abec7371cfdd36edcb6c8c002725f5a8f862b</w:t>
             </w:r>
           </w:p>
         </w:tc>
@@ -2653,6 +2658,7 @@
         <w:tc>
           <w:tcPr>
             <w:tcW w:w="1774" w:type="dxa"/>
+            <w:shd w:val="clear" w:color="auto" w:fill="70AD47" w:themeFill="accent6"/>
           </w:tcPr>
           <w:p>
             <w:pPr>
@@ -2680,6 +2686,7 @@
         <w:tc>
           <w:tcPr>
             <w:tcW w:w="1697" w:type="dxa"/>
+            <w:shd w:val="clear" w:color="auto" w:fill="70AD47" w:themeFill="accent6"/>
           </w:tcPr>
           <w:p>
             <w:pPr>
@@ -2707,40 +2714,42 @@
         <w:tc>
           <w:tcPr>
             <w:tcW w:w="2058" w:type="dxa"/>
-          </w:tcPr>
-          <w:p>
-            <w:pPr>
-              <w:rPr>
-                <w:sz w:val="18"/>
-                <w:szCs w:val="18"/>
-              </w:rPr>
-            </w:pPr>
-            <w:r>
-              <w:rPr>
-                <w:sz w:val="18"/>
-                <w:szCs w:val="18"/>
-              </w:rPr>
-              <w:t xml:space="preserve">Incomplete  </w:t>
+            <w:shd w:val="clear" w:color="auto" w:fill="70AD47" w:themeFill="accent6"/>
+          </w:tcPr>
+          <w:p>
+            <w:pPr>
+              <w:rPr>
+                <w:sz w:val="18"/>
+                <w:szCs w:val="18"/>
+              </w:rPr>
+            </w:pPr>
+            <w:r>
+              <w:rPr>
+                <w:sz w:val="18"/>
+                <w:szCs w:val="18"/>
+              </w:rPr>
+              <w:t>Completed</w:t>
             </w:r>
           </w:p>
         </w:tc>
         <w:tc>
           <w:tcPr>
             <w:tcW w:w="3821" w:type="dxa"/>
-          </w:tcPr>
-          <w:p>
-            <w:pPr>
-              <w:rPr>
-                <w:sz w:val="18"/>
-                <w:szCs w:val="18"/>
-              </w:rPr>
-            </w:pPr>
-            <w:r>
-              <w:rPr>
-                <w:sz w:val="18"/>
-                <w:szCs w:val="18"/>
-              </w:rPr>
-              <w:t>N/A</w:t>
+            <w:shd w:val="clear" w:color="auto" w:fill="70AD47" w:themeFill="accent6"/>
+          </w:tcPr>
+          <w:p>
+            <w:pPr>
+              <w:rPr>
+                <w:sz w:val="18"/>
+                <w:szCs w:val="18"/>
+              </w:rPr>
+            </w:pPr>
+            <w:r>
+              <w:rPr>
+                <w:sz w:val="18"/>
+                <w:szCs w:val="18"/>
+              </w:rPr>
+              <w:t>471abec7371cfdd36edcb6c8c002725f5a8f862b</w:t>
             </w:r>
           </w:p>
         </w:tc>
@@ -2749,6 +2758,7 @@
         <w:tc>
           <w:tcPr>
             <w:tcW w:w="1774" w:type="dxa"/>
+            <w:shd w:val="clear" w:color="auto" w:fill="70AD47" w:themeFill="accent6"/>
           </w:tcPr>
           <w:p>
             <w:pPr>
@@ -2776,6 +2786,7 @@
         <w:tc>
           <w:tcPr>
             <w:tcW w:w="1697" w:type="dxa"/>
+            <w:shd w:val="clear" w:color="auto" w:fill="70AD47" w:themeFill="accent6"/>
           </w:tcPr>
           <w:p>
             <w:pPr>
@@ -2803,40 +2814,42 @@
         <w:tc>
           <w:tcPr>
             <w:tcW w:w="2058" w:type="dxa"/>
-          </w:tcPr>
-          <w:p>
-            <w:pPr>
-              <w:rPr>
-                <w:sz w:val="18"/>
-                <w:szCs w:val="18"/>
-              </w:rPr>
-            </w:pPr>
-            <w:r>
-              <w:rPr>
-                <w:sz w:val="18"/>
-                <w:szCs w:val="18"/>
-              </w:rPr>
-              <w:t xml:space="preserve">Incomplete  </w:t>
+            <w:shd w:val="clear" w:color="auto" w:fill="70AD47" w:themeFill="accent6"/>
+          </w:tcPr>
+          <w:p>
+            <w:pPr>
+              <w:rPr>
+                <w:sz w:val="18"/>
+                <w:szCs w:val="18"/>
+              </w:rPr>
+            </w:pPr>
+            <w:r>
+              <w:rPr>
+                <w:sz w:val="18"/>
+                <w:szCs w:val="18"/>
+              </w:rPr>
+              <w:t>Completed</w:t>
             </w:r>
           </w:p>
         </w:tc>
         <w:tc>
           <w:tcPr>
             <w:tcW w:w="3821" w:type="dxa"/>
-          </w:tcPr>
-          <w:p>
-            <w:pPr>
-              <w:rPr>
-                <w:sz w:val="18"/>
-                <w:szCs w:val="18"/>
-              </w:rPr>
-            </w:pPr>
-            <w:r>
-              <w:rPr>
-                <w:sz w:val="18"/>
-                <w:szCs w:val="18"/>
-              </w:rPr>
-              <w:t>N/A</w:t>
+            <w:shd w:val="clear" w:color="auto" w:fill="70AD47" w:themeFill="accent6"/>
+          </w:tcPr>
+          <w:p>
+            <w:pPr>
+              <w:rPr>
+                <w:sz w:val="18"/>
+                <w:szCs w:val="18"/>
+              </w:rPr>
+            </w:pPr>
+            <w:r>
+              <w:rPr>
+                <w:sz w:val="18"/>
+                <w:szCs w:val="18"/>
+              </w:rPr>
+              <w:t>471abec7371cfdd36edcb6c8c002725f5a8f862b</w:t>
             </w:r>
           </w:p>
         </w:tc>
@@ -3001,14 +3014,7 @@
                 <w:sz w:val="18"/>
                 <w:szCs w:val="18"/>
               </w:rPr>
-              <w:t>Complete</w:t>
-            </w:r>
-            <w:r>
-              <w:rPr>
-                <w:sz w:val="18"/>
-                <w:szCs w:val="18"/>
-              </w:rPr>
-              <w:t xml:space="preserve">  </w:t>
+              <w:t>Completed</w:t>
             </w:r>
           </w:p>
         </w:tc>
@@ -3101,21 +3107,7 @@
                 <w:sz w:val="18"/>
                 <w:szCs w:val="18"/>
               </w:rPr>
-              <w:t>Complete</w:t>
-            </w:r>
-            <w:r>
-              <w:rPr>
-                <w:sz w:val="18"/>
-                <w:szCs w:val="18"/>
-              </w:rPr>
-              <w:t xml:space="preserve"> </w:t>
-            </w:r>
-            <w:r>
-              <w:rPr>
-                <w:sz w:val="18"/>
-                <w:szCs w:val="18"/>
-              </w:rPr>
-              <w:t xml:space="preserve"> </w:t>
+              <w:t>Completed</w:t>
             </w:r>
           </w:p>
         </w:tc>
@@ -3386,7 +3378,7 @@
                 <w:sz w:val="18"/>
                 <w:szCs w:val="18"/>
               </w:rPr>
-              <w:t>Complete</w:t>
+              <w:t>Completed</w:t>
             </w:r>
           </w:p>
         </w:tc>
@@ -3407,7 +3399,7 @@
                 <w:sz w:val="18"/>
                 <w:szCs w:val="18"/>
               </w:rPr>
-              <w:t>N/A</w:t>
+              <w:t>133137432abf8ca83e7e5a2469473e9a57ffca27</w:t>
             </w:r>
           </w:p>
         </w:tc>

</xml_diff>

<commit_message>
Updated planning paper with completed milestones
Updated planning paper with new milestones
</commit_message>
<xml_diff>
--- a/Planing/Milestones.docx
+++ b/Planing/Milestones.docx
@@ -3137,6 +3137,7 @@
         <w:tc>
           <w:tcPr>
             <w:tcW w:w="1774" w:type="dxa"/>
+            <w:shd w:val="clear" w:color="auto" w:fill="70AD47" w:themeFill="accent6"/>
           </w:tcPr>
           <w:p>
             <w:pPr>
@@ -3157,6 +3158,7 @@
         <w:tc>
           <w:tcPr>
             <w:tcW w:w="1697" w:type="dxa"/>
+            <w:shd w:val="clear" w:color="auto" w:fill="70AD47" w:themeFill="accent6"/>
           </w:tcPr>
           <w:p>
             <w:pPr>
@@ -3184,40 +3186,49 @@
         <w:tc>
           <w:tcPr>
             <w:tcW w:w="2058" w:type="dxa"/>
-          </w:tcPr>
-          <w:p>
-            <w:pPr>
-              <w:rPr>
-                <w:sz w:val="18"/>
-                <w:szCs w:val="18"/>
-              </w:rPr>
-            </w:pPr>
-            <w:r>
-              <w:rPr>
-                <w:sz w:val="18"/>
-                <w:szCs w:val="18"/>
-              </w:rPr>
-              <w:t xml:space="preserve">Incomplete  </w:t>
+            <w:shd w:val="clear" w:color="auto" w:fill="70AD47" w:themeFill="accent6"/>
+          </w:tcPr>
+          <w:p>
+            <w:pPr>
+              <w:rPr>
+                <w:sz w:val="18"/>
+                <w:szCs w:val="18"/>
+              </w:rPr>
+            </w:pPr>
+            <w:r>
+              <w:rPr>
+                <w:sz w:val="18"/>
+                <w:szCs w:val="18"/>
+              </w:rPr>
+              <w:t>Completed</w:t>
+            </w:r>
+            <w:r>
+              <w:rPr>
+                <w:sz w:val="18"/>
+                <w:szCs w:val="18"/>
+              </w:rPr>
+              <w:t xml:space="preserve">  </w:t>
             </w:r>
           </w:p>
         </w:tc>
         <w:tc>
           <w:tcPr>
             <w:tcW w:w="3821" w:type="dxa"/>
-          </w:tcPr>
-          <w:p>
-            <w:pPr>
-              <w:rPr>
-                <w:sz w:val="18"/>
-                <w:szCs w:val="18"/>
-              </w:rPr>
-            </w:pPr>
-            <w:r>
-              <w:rPr>
-                <w:sz w:val="18"/>
-                <w:szCs w:val="18"/>
-              </w:rPr>
-              <w:t>N/A</w:t>
+            <w:shd w:val="clear" w:color="auto" w:fill="70AD47" w:themeFill="accent6"/>
+          </w:tcPr>
+          <w:p>
+            <w:pPr>
+              <w:rPr>
+                <w:sz w:val="18"/>
+                <w:szCs w:val="18"/>
+              </w:rPr>
+            </w:pPr>
+            <w:r>
+              <w:rPr>
+                <w:sz w:val="18"/>
+                <w:szCs w:val="18"/>
+              </w:rPr>
+              <w:t>ed89d62efc8c9f2667642a58a99683c4edb012fc</w:t>
             </w:r>
           </w:p>
         </w:tc>
@@ -3226,6 +3237,7 @@
         <w:tc>
           <w:tcPr>
             <w:tcW w:w="1774" w:type="dxa"/>
+            <w:shd w:val="clear" w:color="auto" w:fill="70AD47" w:themeFill="accent6"/>
           </w:tcPr>
           <w:p>
             <w:pPr>
@@ -3246,6 +3258,7 @@
         <w:tc>
           <w:tcPr>
             <w:tcW w:w="1697" w:type="dxa"/>
+            <w:shd w:val="clear" w:color="auto" w:fill="70AD47" w:themeFill="accent6"/>
           </w:tcPr>
           <w:p>
             <w:pPr>
@@ -3273,40 +3286,49 @@
         <w:tc>
           <w:tcPr>
             <w:tcW w:w="2058" w:type="dxa"/>
-          </w:tcPr>
-          <w:p>
-            <w:pPr>
-              <w:rPr>
-                <w:sz w:val="18"/>
-                <w:szCs w:val="18"/>
-              </w:rPr>
-            </w:pPr>
-            <w:r>
-              <w:rPr>
-                <w:sz w:val="18"/>
-                <w:szCs w:val="18"/>
-              </w:rPr>
-              <w:t xml:space="preserve">Incomplete  </w:t>
+            <w:shd w:val="clear" w:color="auto" w:fill="70AD47" w:themeFill="accent6"/>
+          </w:tcPr>
+          <w:p>
+            <w:pPr>
+              <w:rPr>
+                <w:sz w:val="18"/>
+                <w:szCs w:val="18"/>
+              </w:rPr>
+            </w:pPr>
+            <w:r>
+              <w:rPr>
+                <w:sz w:val="18"/>
+                <w:szCs w:val="18"/>
+              </w:rPr>
+              <w:t>Completed</w:t>
+            </w:r>
+            <w:r>
+              <w:rPr>
+                <w:sz w:val="18"/>
+                <w:szCs w:val="18"/>
+              </w:rPr>
+              <w:t xml:space="preserve">  </w:t>
             </w:r>
           </w:p>
         </w:tc>
         <w:tc>
           <w:tcPr>
             <w:tcW w:w="3821" w:type="dxa"/>
-          </w:tcPr>
-          <w:p>
-            <w:pPr>
-              <w:rPr>
-                <w:sz w:val="18"/>
-                <w:szCs w:val="18"/>
-              </w:rPr>
-            </w:pPr>
-            <w:r>
-              <w:rPr>
-                <w:sz w:val="18"/>
-                <w:szCs w:val="18"/>
-              </w:rPr>
-              <w:t>N/A</w:t>
+            <w:shd w:val="clear" w:color="auto" w:fill="70AD47" w:themeFill="accent6"/>
+          </w:tcPr>
+          <w:p>
+            <w:pPr>
+              <w:rPr>
+                <w:sz w:val="18"/>
+                <w:szCs w:val="18"/>
+              </w:rPr>
+            </w:pPr>
+            <w:r>
+              <w:rPr>
+                <w:sz w:val="18"/>
+                <w:szCs w:val="18"/>
+              </w:rPr>
+              <w:t>ed89d62efc8c9f2667642a58a99683c4edb012fc</w:t>
             </w:r>
           </w:p>
         </w:tc>
@@ -3690,6 +3712,7 @@
         <w:tc>
           <w:tcPr>
             <w:tcW w:w="1774" w:type="dxa"/>
+            <w:shd w:val="clear" w:color="auto" w:fill="70AD47" w:themeFill="accent6"/>
           </w:tcPr>
           <w:p>
             <w:pPr>
@@ -3710,6 +3733,7 @@
         <w:tc>
           <w:tcPr>
             <w:tcW w:w="1697" w:type="dxa"/>
+            <w:shd w:val="clear" w:color="auto" w:fill="70AD47" w:themeFill="accent6"/>
           </w:tcPr>
           <w:p>
             <w:pPr>
@@ -3737,40 +3761,42 @@
         <w:tc>
           <w:tcPr>
             <w:tcW w:w="2058" w:type="dxa"/>
-          </w:tcPr>
-          <w:p>
-            <w:pPr>
-              <w:rPr>
-                <w:sz w:val="18"/>
-                <w:szCs w:val="18"/>
-              </w:rPr>
-            </w:pPr>
-            <w:r>
-              <w:rPr>
-                <w:sz w:val="18"/>
-                <w:szCs w:val="18"/>
-              </w:rPr>
-              <w:t xml:space="preserve">Incomplete  </w:t>
+            <w:shd w:val="clear" w:color="auto" w:fill="70AD47" w:themeFill="accent6"/>
+          </w:tcPr>
+          <w:p>
+            <w:pPr>
+              <w:rPr>
+                <w:sz w:val="18"/>
+                <w:szCs w:val="18"/>
+              </w:rPr>
+            </w:pPr>
+            <w:r>
+              <w:rPr>
+                <w:sz w:val="18"/>
+                <w:szCs w:val="18"/>
+              </w:rPr>
+              <w:t>Completed</w:t>
             </w:r>
           </w:p>
         </w:tc>
         <w:tc>
           <w:tcPr>
             <w:tcW w:w="3821" w:type="dxa"/>
-          </w:tcPr>
-          <w:p>
-            <w:pPr>
-              <w:rPr>
-                <w:sz w:val="18"/>
-                <w:szCs w:val="18"/>
-              </w:rPr>
-            </w:pPr>
-            <w:r>
-              <w:rPr>
-                <w:sz w:val="18"/>
-                <w:szCs w:val="18"/>
-              </w:rPr>
-              <w:t>N/A</w:t>
+            <w:shd w:val="clear" w:color="auto" w:fill="70AD47" w:themeFill="accent6"/>
+          </w:tcPr>
+          <w:p>
+            <w:pPr>
+              <w:rPr>
+                <w:sz w:val="18"/>
+                <w:szCs w:val="18"/>
+              </w:rPr>
+            </w:pPr>
+            <w:r>
+              <w:rPr>
+                <w:sz w:val="18"/>
+                <w:szCs w:val="18"/>
+              </w:rPr>
+              <w:t>ed89d62efc8c9f2667642a58a99683c4edb012fc</w:t>
             </w:r>
           </w:p>
         </w:tc>
@@ -4128,7 +4154,7 @@
                 <w:sz w:val="18"/>
                 <w:szCs w:val="18"/>
               </w:rPr>
-              <w:t xml:space="preserve">  </w:t>
+              <w:t>d</w:t>
             </w:r>
           </w:p>
         </w:tc>
@@ -4158,6 +4184,7 @@
         <w:tc>
           <w:tcPr>
             <w:tcW w:w="1774" w:type="dxa"/>
+            <w:shd w:val="clear" w:color="auto" w:fill="70AD47" w:themeFill="accent6"/>
           </w:tcPr>
           <w:p>
             <w:pPr>
@@ -4178,6 +4205,7 @@
         <w:tc>
           <w:tcPr>
             <w:tcW w:w="1697" w:type="dxa"/>
+            <w:shd w:val="clear" w:color="auto" w:fill="70AD47" w:themeFill="accent6"/>
           </w:tcPr>
           <w:p>
             <w:pPr>
@@ -4205,40 +4233,49 @@
         <w:tc>
           <w:tcPr>
             <w:tcW w:w="2058" w:type="dxa"/>
-          </w:tcPr>
-          <w:p>
-            <w:pPr>
-              <w:rPr>
-                <w:sz w:val="18"/>
-                <w:szCs w:val="18"/>
-              </w:rPr>
-            </w:pPr>
-            <w:r>
-              <w:rPr>
-                <w:sz w:val="18"/>
-                <w:szCs w:val="18"/>
-              </w:rPr>
-              <w:t xml:space="preserve">Incomplete  </w:t>
+            <w:shd w:val="clear" w:color="auto" w:fill="70AD47" w:themeFill="accent6"/>
+          </w:tcPr>
+          <w:p>
+            <w:pPr>
+              <w:rPr>
+                <w:sz w:val="18"/>
+                <w:szCs w:val="18"/>
+              </w:rPr>
+            </w:pPr>
+            <w:r>
+              <w:rPr>
+                <w:sz w:val="18"/>
+                <w:szCs w:val="18"/>
+              </w:rPr>
+              <w:t>Completed</w:t>
+            </w:r>
+            <w:r>
+              <w:rPr>
+                <w:sz w:val="18"/>
+                <w:szCs w:val="18"/>
+              </w:rPr>
+              <w:t xml:space="preserve">  </w:t>
             </w:r>
           </w:p>
         </w:tc>
         <w:tc>
           <w:tcPr>
             <w:tcW w:w="3821" w:type="dxa"/>
-          </w:tcPr>
-          <w:p>
-            <w:pPr>
-              <w:rPr>
-                <w:sz w:val="18"/>
-                <w:szCs w:val="18"/>
-              </w:rPr>
-            </w:pPr>
-            <w:r>
-              <w:rPr>
-                <w:sz w:val="18"/>
-                <w:szCs w:val="18"/>
-              </w:rPr>
-              <w:t>N/A</w:t>
+            <w:shd w:val="clear" w:color="auto" w:fill="70AD47" w:themeFill="accent6"/>
+          </w:tcPr>
+          <w:p>
+            <w:pPr>
+              <w:rPr>
+                <w:sz w:val="18"/>
+                <w:szCs w:val="18"/>
+              </w:rPr>
+            </w:pPr>
+            <w:r>
+              <w:rPr>
+                <w:sz w:val="18"/>
+                <w:szCs w:val="18"/>
+              </w:rPr>
+              <w:t>ed89d62efc8c9f2667642a58a99683c4edb012fc</w:t>
             </w:r>
           </w:p>
         </w:tc>
@@ -4317,7 +4354,7 @@
                 <w:sz w:val="18"/>
                 <w:szCs w:val="18"/>
               </w:rPr>
-              <w:t xml:space="preserve">  </w:t>
+              <w:t>d</w:t>
             </w:r>
           </w:p>
         </w:tc>
@@ -4466,6 +4503,7 @@
         <w:tc>
           <w:tcPr>
             <w:tcW w:w="1929" w:type="dxa"/>
+            <w:shd w:val="clear" w:color="auto" w:fill="70AD47" w:themeFill="accent6"/>
           </w:tcPr>
           <w:p>
             <w:pPr>
@@ -4794,23 +4832,7 @@
           <w:sz w:val="18"/>
           <w:szCs w:val="18"/>
         </w:rPr>
-        <w:t xml:space="preserve">Skill inventory 1: line, ellipse, </w:t>
-      </w:r>
-      <w:proofErr w:type="spellStart"/>
-      <w:r>
-        <w:rPr>
-          <w:sz w:val="18"/>
-          <w:szCs w:val="18"/>
-        </w:rPr>
-        <w:t>rect</w:t>
-      </w:r>
-      <w:proofErr w:type="spellEnd"/>
-      <w:r>
-        <w:rPr>
-          <w:sz w:val="18"/>
-          <w:szCs w:val="18"/>
-        </w:rPr>
-        <w:t>, triangle, quad, arc, curve.</w:t>
+        <w:t>Skill inventory 1: line, ellipse, rect, triangle, quad, arc, curve.</w:t>
       </w:r>
       <w:r>
         <w:rPr>
@@ -4837,55 +4859,7 @@
           <w:sz w:val="18"/>
           <w:szCs w:val="18"/>
         </w:rPr>
-        <w:t xml:space="preserve">Skill inventory 2: fill, stroke, </w:t>
-      </w:r>
-      <w:proofErr w:type="spellStart"/>
-      <w:r>
-        <w:rPr>
-          <w:sz w:val="18"/>
-          <w:szCs w:val="18"/>
-        </w:rPr>
-        <w:t>strokeWeight</w:t>
-      </w:r>
-      <w:proofErr w:type="spellEnd"/>
-      <w:r>
-        <w:rPr>
-          <w:sz w:val="18"/>
-          <w:szCs w:val="18"/>
-        </w:rPr>
-        <w:t xml:space="preserve">, </w:t>
-      </w:r>
-      <w:proofErr w:type="spellStart"/>
-      <w:r>
-        <w:rPr>
-          <w:sz w:val="18"/>
-          <w:szCs w:val="18"/>
-        </w:rPr>
-        <w:t>noFill</w:t>
-      </w:r>
-      <w:proofErr w:type="spellEnd"/>
-      <w:r>
-        <w:rPr>
-          <w:sz w:val="18"/>
-          <w:szCs w:val="18"/>
-        </w:rPr>
-        <w:t xml:space="preserve">, </w:t>
-      </w:r>
-      <w:proofErr w:type="spellStart"/>
-      <w:r>
-        <w:rPr>
-          <w:sz w:val="18"/>
-          <w:szCs w:val="18"/>
-        </w:rPr>
-        <w:t>noStroke</w:t>
-      </w:r>
-      <w:proofErr w:type="spellEnd"/>
-      <w:r>
-        <w:rPr>
-          <w:sz w:val="18"/>
-          <w:szCs w:val="18"/>
-        </w:rPr>
-        <w:t>, color.</w:t>
+        <w:t>Skill inventory 2: fill, stroke, strokeWeight, noFill, noStroke, color.</w:t>
       </w:r>
     </w:p>
     <w:p>
@@ -4965,71 +4939,7 @@
           <w:sz w:val="18"/>
           <w:szCs w:val="18"/>
         </w:rPr>
-        <w:t xml:space="preserve">Skill inventory 7: </w:t>
-      </w:r>
-      <w:proofErr w:type="spellStart"/>
-      <w:r>
-        <w:rPr>
-          <w:sz w:val="18"/>
-          <w:szCs w:val="18"/>
-        </w:rPr>
-        <w:t>keyPressed</w:t>
-      </w:r>
-      <w:proofErr w:type="spellEnd"/>
-      <w:r>
-        <w:rPr>
-          <w:sz w:val="18"/>
-          <w:szCs w:val="18"/>
-        </w:rPr>
-        <w:t xml:space="preserve">(), </w:t>
-      </w:r>
-      <w:proofErr w:type="spellStart"/>
-      <w:r>
-        <w:rPr>
-          <w:sz w:val="18"/>
-          <w:szCs w:val="18"/>
-        </w:rPr>
-        <w:t>keyReleased</w:t>
-      </w:r>
-      <w:proofErr w:type="spellEnd"/>
-      <w:r>
-        <w:rPr>
-          <w:sz w:val="18"/>
-          <w:szCs w:val="18"/>
-        </w:rPr>
-        <w:t xml:space="preserve">(), </w:t>
-      </w:r>
-      <w:proofErr w:type="spellStart"/>
-      <w:r>
-        <w:rPr>
-          <w:sz w:val="18"/>
-          <w:szCs w:val="18"/>
-        </w:rPr>
-        <w:t>keyPressed</w:t>
-      </w:r>
-      <w:proofErr w:type="spellEnd"/>
-      <w:r>
-        <w:rPr>
-          <w:sz w:val="18"/>
-          <w:szCs w:val="18"/>
-        </w:rPr>
-        <w:t xml:space="preserve">, </w:t>
-      </w:r>
-      <w:proofErr w:type="spellStart"/>
-      <w:r>
-        <w:rPr>
-          <w:sz w:val="18"/>
-          <w:szCs w:val="18"/>
-        </w:rPr>
-        <w:t>mousePressed</w:t>
-      </w:r>
-      <w:proofErr w:type="spellEnd"/>
-      <w:r>
-        <w:rPr>
-          <w:sz w:val="18"/>
-          <w:szCs w:val="18"/>
-        </w:rPr>
-        <w:t>(),</w:t>
+        <w:t>Skill inventory 7: keyPressed(), keyReleased(), keyPressed, mousePressed(),</w:t>
       </w:r>
       <w:r>
         <w:rPr>
@@ -5038,21 +4948,12 @@
         </w:rPr>
         <w:t xml:space="preserve"> </w:t>
       </w:r>
-      <w:proofErr w:type="spellStart"/>
-      <w:r>
-        <w:rPr>
-          <w:sz w:val="18"/>
-          <w:szCs w:val="18"/>
-        </w:rPr>
-        <w:t>mousePressed</w:t>
-      </w:r>
-      <w:proofErr w:type="spellEnd"/>
-      <w:r>
-        <w:rPr>
-          <w:sz w:val="18"/>
-          <w:szCs w:val="18"/>
-        </w:rPr>
-        <w:t>.</w:t>
+      <w:r>
+        <w:rPr>
+          <w:sz w:val="18"/>
+          <w:szCs w:val="18"/>
+        </w:rPr>
+        <w:t>mousePressed.</w:t>
       </w:r>
     </w:p>
     <w:p>
@@ -5132,23 +5033,7 @@
           <w:sz w:val="18"/>
           <w:szCs w:val="18"/>
         </w:rPr>
-        <w:t xml:space="preserve">Skill inventory 11: </w:t>
-      </w:r>
-      <w:proofErr w:type="spellStart"/>
-      <w:r>
-        <w:rPr>
-          <w:sz w:val="18"/>
-          <w:szCs w:val="18"/>
-        </w:rPr>
-        <w:t>println</w:t>
-      </w:r>
-      <w:proofErr w:type="spellEnd"/>
-      <w:r>
-        <w:rPr>
-          <w:sz w:val="18"/>
-          <w:szCs w:val="18"/>
-        </w:rPr>
-        <w:t>().</w:t>
+        <w:t>Skill inventory 11: println().</w:t>
       </w:r>
     </w:p>
     <w:p>
@@ -5188,23 +5073,7 @@
           <w:sz w:val="18"/>
           <w:szCs w:val="18"/>
         </w:rPr>
-        <w:t xml:space="preserve">Skill inventory 13 </w:t>
-      </w:r>
-      <w:proofErr w:type="spellStart"/>
-      <w:r>
-        <w:rPr>
-          <w:sz w:val="18"/>
-          <w:szCs w:val="18"/>
-        </w:rPr>
-        <w:t>boolean</w:t>
-      </w:r>
-      <w:proofErr w:type="spellEnd"/>
-      <w:r>
-        <w:rPr>
-          <w:sz w:val="18"/>
-          <w:szCs w:val="18"/>
-        </w:rPr>
-        <w:t xml:space="preserve"> expressions.</w:t>
+        <w:t>Skill inventory 13 boolean expressions.</w:t>
       </w:r>
     </w:p>
     <w:p>
@@ -5568,23 +5437,7 @@
           <w:sz w:val="18"/>
           <w:szCs w:val="18"/>
         </w:rPr>
-        <w:t xml:space="preserve">34: Initialize and populate an </w:t>
-      </w:r>
-      <w:proofErr w:type="spellStart"/>
-      <w:r>
-        <w:rPr>
-          <w:sz w:val="18"/>
-          <w:szCs w:val="18"/>
-        </w:rPr>
-        <w:t>ArrayList</w:t>
-      </w:r>
-      <w:proofErr w:type="spellEnd"/>
-      <w:r>
-        <w:rPr>
-          <w:sz w:val="18"/>
-          <w:szCs w:val="18"/>
-        </w:rPr>
-        <w:t>.</w:t>
+        <w:t>34: Initialize and populate an ArrayList.</w:t>
       </w:r>
     </w:p>
     <w:p>
@@ -5638,23 +5491,7 @@
           <w:sz w:val="18"/>
           <w:szCs w:val="18"/>
         </w:rPr>
-        <w:t xml:space="preserve">38: Use the </w:t>
-      </w:r>
-      <w:proofErr w:type="spellStart"/>
-      <w:r>
-        <w:rPr>
-          <w:sz w:val="18"/>
-          <w:szCs w:val="18"/>
-        </w:rPr>
-        <w:t>PVector</w:t>
-      </w:r>
-      <w:proofErr w:type="spellEnd"/>
-      <w:r>
-        <w:rPr>
-          <w:sz w:val="18"/>
-          <w:szCs w:val="18"/>
-        </w:rPr>
-        <w:t xml:space="preserve"> class</w:t>
+        <w:t>38: Use the PVector class</w:t>
       </w:r>
     </w:p>
     <w:p>
@@ -5812,21 +5649,12 @@
         </w:rPr>
         <w:t xml:space="preserve"> </w:t>
       </w:r>
-      <w:proofErr w:type="spellStart"/>
-      <w:r>
-        <w:rPr>
-          <w:sz w:val="18"/>
-          <w:szCs w:val="18"/>
-        </w:rPr>
-        <w:t>PVector</w:t>
-      </w:r>
-      <w:proofErr w:type="spellEnd"/>
-      <w:r>
-        <w:rPr>
-          <w:sz w:val="18"/>
-          <w:szCs w:val="18"/>
-        </w:rPr>
-        <w:t xml:space="preserve"> class that’s new to you and use it in your code</w:t>
+      <w:r>
+        <w:rPr>
+          <w:sz w:val="18"/>
+          <w:szCs w:val="18"/>
+        </w:rPr>
+        <w:t>PVector class that’s new to you and use it in your code</w:t>
       </w:r>
     </w:p>
     <w:p>
@@ -5868,23 +5696,7 @@
           <w:sz w:val="18"/>
           <w:szCs w:val="18"/>
         </w:rPr>
-        <w:t xml:space="preserve">6: constrain(), </w:t>
-      </w:r>
-      <w:proofErr w:type="spellStart"/>
-      <w:r>
-        <w:rPr>
-          <w:sz w:val="18"/>
-          <w:szCs w:val="18"/>
-        </w:rPr>
-        <w:t>dist</w:t>
-      </w:r>
-      <w:proofErr w:type="spellEnd"/>
-      <w:r>
-        <w:rPr>
-          <w:sz w:val="18"/>
-          <w:szCs w:val="18"/>
-        </w:rPr>
-        <w:t>()</w:t>
+        <w:t>6: constrain(), dist()</w:t>
       </w:r>
     </w:p>
     <w:p>
@@ -5979,23 +5791,7 @@
           <w:sz w:val="18"/>
           <w:szCs w:val="18"/>
         </w:rPr>
-        <w:t xml:space="preserve">float, char, </w:t>
-      </w:r>
-      <w:proofErr w:type="spellStart"/>
-      <w:r>
-        <w:rPr>
-          <w:sz w:val="18"/>
-          <w:szCs w:val="18"/>
-        </w:rPr>
-        <w:t>etc</w:t>
-      </w:r>
-      <w:proofErr w:type="spellEnd"/>
-      <w:r>
-        <w:rPr>
-          <w:sz w:val="18"/>
-          <w:szCs w:val="18"/>
-        </w:rPr>
-        <w:t xml:space="preserve"> as an argument</w:t>
+        <w:t>float, char, etc as an argument</w:t>
       </w:r>
     </w:p>
     <w:p>
@@ -6064,23 +5860,7 @@
           <w:sz w:val="18"/>
           <w:szCs w:val="18"/>
         </w:rPr>
-        <w:t xml:space="preserve">36: Use an </w:t>
-      </w:r>
-      <w:proofErr w:type="spellStart"/>
-      <w:r>
-        <w:rPr>
-          <w:sz w:val="18"/>
-          <w:szCs w:val="18"/>
-        </w:rPr>
-        <w:t>ArrayList</w:t>
-      </w:r>
-      <w:proofErr w:type="spellEnd"/>
-      <w:r>
-        <w:rPr>
-          <w:sz w:val="18"/>
-          <w:szCs w:val="18"/>
-        </w:rPr>
-        <w:t xml:space="preserve"> method: size(), get(), remove(), contains()</w:t>
+        <w:t>36: Use an ArrayList method: size(), get(), remove(), contains()</w:t>
       </w:r>
     </w:p>
     <w:p>
@@ -6120,17 +5900,8 @@
           <w:sz w:val="18"/>
           <w:szCs w:val="18"/>
         </w:rPr>
-        <w:t xml:space="preserve">Skill inventory 35: Manage a set of objects with an array or </w:t>
-      </w:r>
-      <w:proofErr w:type="spellStart"/>
-      <w:r>
-        <w:rPr>
-          <w:sz w:val="18"/>
-          <w:szCs w:val="18"/>
-        </w:rPr>
-        <w:t>ArrayList</w:t>
-      </w:r>
-      <w:proofErr w:type="spellEnd"/>
+        <w:t>Skill inventory 35: Manage a set of objects with an array or ArrayList</w:t>
+      </w:r>
     </w:p>
     <w:sectPr>
       <w:pgSz w:w="12240" w:h="15840"/>

</xml_diff>

<commit_message>
Added images to the game, added correct use of skill inventory 41
Skill inventory 41 now is a offset to LitrteFollower location, player now has a image as player model that changes depending on what action the player is performing
</commit_message>
<xml_diff>
--- a/Planing/Milestones.docx
+++ b/Planing/Milestones.docx
@@ -2353,7 +2353,7 @@
                 <w:sz w:val="18"/>
                 <w:szCs w:val="18"/>
               </w:rPr>
-              <w:t>471abec7371cfdd36edcb6c8c002725f5a8f862b</w:t>
+              <w:t>8f71e164e676a1affacffd31f2344c807d9e25b0</w:t>
             </w:r>
           </w:p>
         </w:tc>
@@ -2362,6 +2362,7 @@
         <w:tc>
           <w:tcPr>
             <w:tcW w:w="1774" w:type="dxa"/>
+            <w:shd w:val="clear" w:color="auto" w:fill="70AD47" w:themeFill="accent6"/>
           </w:tcPr>
           <w:p>
             <w:pPr>
@@ -2389,6 +2390,7 @@
         <w:tc>
           <w:tcPr>
             <w:tcW w:w="1697" w:type="dxa"/>
+            <w:shd w:val="clear" w:color="auto" w:fill="70AD47" w:themeFill="accent6"/>
           </w:tcPr>
           <w:p>
             <w:pPr>
@@ -2416,40 +2418,49 @@
         <w:tc>
           <w:tcPr>
             <w:tcW w:w="2058" w:type="dxa"/>
-          </w:tcPr>
-          <w:p>
-            <w:pPr>
-              <w:rPr>
-                <w:sz w:val="18"/>
-                <w:szCs w:val="18"/>
-              </w:rPr>
-            </w:pPr>
-            <w:r>
-              <w:rPr>
-                <w:sz w:val="18"/>
-                <w:szCs w:val="18"/>
-              </w:rPr>
-              <w:t xml:space="preserve">Incomplete  </w:t>
+            <w:shd w:val="clear" w:color="auto" w:fill="70AD47" w:themeFill="accent6"/>
+          </w:tcPr>
+          <w:p>
+            <w:pPr>
+              <w:rPr>
+                <w:sz w:val="18"/>
+                <w:szCs w:val="18"/>
+              </w:rPr>
+            </w:pPr>
+            <w:r>
+              <w:rPr>
+                <w:sz w:val="18"/>
+                <w:szCs w:val="18"/>
+              </w:rPr>
+              <w:t>Completed</w:t>
+            </w:r>
+            <w:r>
+              <w:rPr>
+                <w:sz w:val="18"/>
+                <w:szCs w:val="18"/>
+              </w:rPr>
+              <w:t xml:space="preserve">  </w:t>
             </w:r>
           </w:p>
         </w:tc>
         <w:tc>
           <w:tcPr>
             <w:tcW w:w="3821" w:type="dxa"/>
-          </w:tcPr>
-          <w:p>
-            <w:pPr>
-              <w:rPr>
-                <w:sz w:val="18"/>
-                <w:szCs w:val="18"/>
-              </w:rPr>
-            </w:pPr>
-            <w:r>
-              <w:rPr>
-                <w:sz w:val="18"/>
-                <w:szCs w:val="18"/>
-              </w:rPr>
-              <w:t>N/A</w:t>
+            <w:shd w:val="clear" w:color="auto" w:fill="70AD47" w:themeFill="accent6"/>
+          </w:tcPr>
+          <w:p>
+            <w:pPr>
+              <w:rPr>
+                <w:sz w:val="18"/>
+                <w:szCs w:val="18"/>
+              </w:rPr>
+            </w:pPr>
+            <w:r>
+              <w:rPr>
+                <w:sz w:val="18"/>
+                <w:szCs w:val="18"/>
+              </w:rPr>
+              <w:t>2bcfcc1136fbd5d9154150d189f6f9574049a538</w:t>
             </w:r>
           </w:p>
         </w:tc>
@@ -3623,6 +3634,7 @@
         <w:tc>
           <w:tcPr>
             <w:tcW w:w="1774" w:type="dxa"/>
+            <w:shd w:val="clear" w:color="auto" w:fill="70AD47" w:themeFill="accent6"/>
           </w:tcPr>
           <w:p>
             <w:pPr>
@@ -3643,6 +3655,7 @@
         <w:tc>
           <w:tcPr>
             <w:tcW w:w="1697" w:type="dxa"/>
+            <w:shd w:val="clear" w:color="auto" w:fill="70AD47" w:themeFill="accent6"/>
           </w:tcPr>
           <w:p>
             <w:pPr>
@@ -3670,40 +3683,49 @@
         <w:tc>
           <w:tcPr>
             <w:tcW w:w="2058" w:type="dxa"/>
-          </w:tcPr>
-          <w:p>
-            <w:pPr>
-              <w:rPr>
-                <w:sz w:val="18"/>
-                <w:szCs w:val="18"/>
-              </w:rPr>
-            </w:pPr>
-            <w:r>
-              <w:rPr>
-                <w:sz w:val="18"/>
-                <w:szCs w:val="18"/>
-              </w:rPr>
-              <w:t xml:space="preserve">Incomplete  </w:t>
+            <w:shd w:val="clear" w:color="auto" w:fill="70AD47" w:themeFill="accent6"/>
+          </w:tcPr>
+          <w:p>
+            <w:pPr>
+              <w:rPr>
+                <w:sz w:val="18"/>
+                <w:szCs w:val="18"/>
+              </w:rPr>
+            </w:pPr>
+            <w:r>
+              <w:rPr>
+                <w:sz w:val="18"/>
+                <w:szCs w:val="18"/>
+              </w:rPr>
+              <w:t>Completed</w:t>
+            </w:r>
+            <w:r>
+              <w:rPr>
+                <w:sz w:val="18"/>
+                <w:szCs w:val="18"/>
+              </w:rPr>
+              <w:t xml:space="preserve">  </w:t>
             </w:r>
           </w:p>
         </w:tc>
         <w:tc>
           <w:tcPr>
             <w:tcW w:w="3821" w:type="dxa"/>
-          </w:tcPr>
-          <w:p>
-            <w:pPr>
-              <w:rPr>
-                <w:sz w:val="18"/>
-                <w:szCs w:val="18"/>
-              </w:rPr>
-            </w:pPr>
-            <w:r>
-              <w:rPr>
-                <w:sz w:val="18"/>
-                <w:szCs w:val="18"/>
-              </w:rPr>
-              <w:t>N/A</w:t>
+            <w:shd w:val="clear" w:color="auto" w:fill="70AD47" w:themeFill="accent6"/>
+          </w:tcPr>
+          <w:p>
+            <w:pPr>
+              <w:rPr>
+                <w:sz w:val="18"/>
+                <w:szCs w:val="18"/>
+              </w:rPr>
+            </w:pPr>
+            <w:r>
+              <w:rPr>
+                <w:sz w:val="18"/>
+                <w:szCs w:val="18"/>
+              </w:rPr>
+              <w:t>8f71e164e676a1affacffd31f2344c807d9e25b0</w:t>
             </w:r>
           </w:p>
         </w:tc>
@@ -4517,6 +4539,7 @@
         <w:tc>
           <w:tcPr>
             <w:tcW w:w="1929" w:type="dxa"/>
+            <w:shd w:val="clear" w:color="auto" w:fill="70AD47" w:themeFill="accent6"/>
           </w:tcPr>
           <w:p>
             <w:pPr>
@@ -4573,6 +4596,7 @@
         <w:tc>
           <w:tcPr>
             <w:tcW w:w="1929" w:type="dxa"/>
+            <w:shd w:val="clear" w:color="auto" w:fill="70AD47" w:themeFill="accent6"/>
           </w:tcPr>
           <w:p>
             <w:pPr>
@@ -4635,6 +4659,7 @@
         <w:tc>
           <w:tcPr>
             <w:tcW w:w="1929" w:type="dxa"/>
+            <w:shd w:val="clear" w:color="auto" w:fill="70AD47" w:themeFill="accent6"/>
           </w:tcPr>
           <w:p>
             <w:pPr>

</xml_diff>